<commit_message>
updates to capstone documentation
</commit_message>
<xml_diff>
--- a/CapstonePart1Doc.docx
+++ b/CapstonePart1Doc.docx
@@ -3,33 +3,309 @@
 <w:document xmlns:wpc="http://schemas.microsoft.com/office/word/2010/wordprocessingCanvas" xmlns:cx="http://schemas.microsoft.com/office/drawing/2014/chartex" xmlns:cx1="http://schemas.microsoft.com/office/drawing/2015/9/8/chartex" xmlns:cx2="http://schemas.microsoft.com/office/drawing/2015/10/21/chartex" xmlns:cx3="http://schemas.microsoft.com/office/drawing/2016/5/9/chartex" xmlns:cx4="http://schemas.microsoft.com/office/drawing/2016/5/10/chartex" xmlns:cx5="http://schemas.microsoft.com/office/drawing/2016/5/11/chartex" xmlns:cx6="http://schemas.microsoft.com/office/drawing/2016/5/12/chartex" xmlns:cx7="http://schemas.microsoft.com/office/drawing/2016/5/13/chartex" xmlns:cx8="http://schemas.microsoft.com/office/drawing/2016/5/14/chartex" xmlns:mc="http://schemas.openxmlformats.org/markup-compatibility/2006" xmlns:aink="http://schemas.microsoft.com/office/drawing/2016/ink" xmlns:am3d="http://schemas.microsoft.com/office/drawing/2017/model3d" xmlns:o="urn:schemas-microsoft-com:office:office" xmlns:oel="http://schemas.microsoft.com/office/2019/extlst" xmlns:r="http://schemas.openxmlformats.org/officeDocument/2006/relationships" xmlns:m="http://schemas.openxmlformats.org/officeDocument/2006/math" xmlns:v="urn:schemas-microsoft-com:vml" xmlns:wp14="http://schemas.microsoft.com/office/word/2010/wordprocessingDrawing" xmlns:wp="http://schemas.openxmlformats.org/drawingml/2006/wordprocessingDrawing" xmlns:w10="urn:schemas-microsoft-com:office:word" xmlns:w="http://schemas.openxmlformats.org/wordprocessingml/2006/main" xmlns:w14="http://schemas.microsoft.com/office/word/2010/wordml" xmlns:w15="http://schemas.microsoft.com/office/word/2012/wordml" xmlns:w16cex="http://schemas.microsoft.com/office/word/2018/wordml/cex" xmlns:w16cid="http://schemas.microsoft.com/office/word/2016/wordml/cid" xmlns:w16="http://schemas.microsoft.com/office/word/2018/wordml" xmlns:w16sdtdh="http://schemas.microsoft.com/office/word/2020/wordml/sdtdatahash" xmlns:w16se="http://schemas.microsoft.com/office/word/2015/wordml/symex" xmlns:wpg="http://schemas.microsoft.com/office/word/2010/wordprocessingGroup" xmlns:wpi="http://schemas.microsoft.com/office/word/2010/wordprocessingInk" xmlns:wne="http://schemas.microsoft.com/office/word/2006/wordml" xmlns:wps="http://schemas.microsoft.com/office/word/2010/wordprocessingShape" mc:Ignorable="w14 w15 w16se w16cid w16 w16cex w16sdtdh wp14">
   <w:body>
     <w:p>
-      <w:r>
-        <w:t>cp /home/hadoop/app_labels_new.txt /home/hadoop/capstonetelcom/stage/app_labels.txt</w:t>
-      </w:r>
-    </w:p>
-    <w:p>
-      <w:r>
-        <w:t>cp /home/hadoop/label_categories.csv /home/hadoop/capstonetelcom/stage/label_categories.csv</w:t>
+      <w:pPr>
+        <w:jc w:val="center"/>
+        <w:rPr>
+          <w:b/>
+          <w:bCs/>
+          <w:sz w:val="28"/>
+          <w:szCs w:val="28"/>
+        </w:rPr>
+      </w:pPr>
+      <w:r>
+        <w:rPr>
+          <w:b/>
+          <w:bCs/>
+          <w:sz w:val="28"/>
+          <w:szCs w:val="28"/>
+        </w:rPr>
+        <w:t>Capstone project – Part 1</w:t>
+      </w:r>
+    </w:p>
+    <w:p>
+      <w:pPr>
+        <w:rPr>
+          <w:b/>
+          <w:bCs/>
+          <w:sz w:val="28"/>
+          <w:szCs w:val="28"/>
+        </w:rPr>
+      </w:pPr>
+      <w:r>
+        <w:rPr>
+          <w:b/>
+          <w:bCs/>
+          <w:sz w:val="28"/>
+          <w:szCs w:val="28"/>
+        </w:rPr>
+        <w:t>Problem statement</w:t>
+      </w:r>
+    </w:p>
+    <w:p>
+      <w:pPr>
+        <w:jc w:val="both"/>
+      </w:pPr>
+      <w:r>
+        <w:t>T</w:t>
+      </w:r>
+      <w:r>
+        <w:t xml:space="preserve">his Capstone project is based on the domain of the telecom sector. </w:t>
+      </w:r>
+      <w:r>
+        <w:t>We will</w:t>
+      </w:r>
+      <w:r>
+        <w:t xml:space="preserve"> be working with a telecom data set and will be required to develop a model to help a company run different marketing campaigns and data monetisation activities around it.</w:t>
+      </w:r>
+      <w:r>
+        <w:t xml:space="preserve"> We </w:t>
+      </w:r>
+      <w:r>
+        <w:t>are required to build a model that will predict the demographics of certain users, i.e., their age and gender</w:t>
+      </w:r>
+      <w:r>
+        <w:t xml:space="preserve">. </w:t>
+      </w:r>
+    </w:p>
+    <w:p>
+      <w:pPr>
+        <w:jc w:val="both"/>
+      </w:pPr>
+      <w:r>
+        <w:t xml:space="preserve">Our </w:t>
+      </w:r>
+      <w:r>
+        <w:t>aim is to predict the age and the gender of a particular user using this data.</w:t>
+      </w:r>
+      <w:r>
+        <w:t xml:space="preserve"> </w:t>
+      </w:r>
+      <w:r>
+        <w:t xml:space="preserve">Once </w:t>
+      </w:r>
+      <w:r>
+        <w:t>we</w:t>
+      </w:r>
+      <w:r>
+        <w:t xml:space="preserve"> have predicted the gender and age for each user, next task will be to map that particular user to the given target-specific ad campaigns. These campaigns aim to improve customer experience and open avenues for revenue generation through cross-selling and upselling activities, and for partnership with other companies for data monetisation activities.</w:t>
+      </w:r>
+    </w:p>
+    <w:p>
+      <w:pPr>
+        <w:jc w:val="both"/>
+      </w:pPr>
+      <w:r>
+        <w:t xml:space="preserve">This part </w:t>
+      </w:r>
+      <w:r>
+        <w:t xml:space="preserve">of the project </w:t>
+      </w:r>
+      <w:r>
+        <w:t>looks at</w:t>
+      </w:r>
+      <w:r>
+        <w:t xml:space="preserve"> the</w:t>
+      </w:r>
+      <w:r>
+        <w:t xml:space="preserve"> following tasks</w:t>
+      </w:r>
+    </w:p>
+    <w:p>
+      <w:pPr>
+        <w:pStyle w:val="ListParagraph"/>
+        <w:numPr>
+          <w:ilvl w:val="0"/>
+          <w:numId w:val="1"/>
+        </w:numPr>
+        <w:jc w:val="both"/>
+      </w:pPr>
+      <w:r>
+        <w:t>Data Ingestion and Analysis</w:t>
+      </w:r>
+    </w:p>
+    <w:p>
+      <w:pPr>
+        <w:pStyle w:val="ListParagraph"/>
+        <w:numPr>
+          <w:ilvl w:val="0"/>
+          <w:numId w:val="1"/>
+        </w:numPr>
+        <w:jc w:val="both"/>
+      </w:pPr>
+      <w:r>
+        <w:t>SQL and Hive Analysis</w:t>
+      </w:r>
+    </w:p>
+    <w:p>
+      <w:pPr>
+        <w:pStyle w:val="ListParagraph"/>
+        <w:numPr>
+          <w:ilvl w:val="0"/>
+          <w:numId w:val="1"/>
+        </w:numPr>
+        <w:jc w:val="both"/>
+      </w:pPr>
+      <w:r>
+        <w:t>Data Preparation for Modelling</w:t>
+      </w:r>
+    </w:p>
+    <w:p>
+      <w:pPr>
+        <w:rPr>
+          <w:b/>
+          <w:bCs/>
+          <w:sz w:val="28"/>
+          <w:szCs w:val="28"/>
+        </w:rPr>
+      </w:pPr>
+      <w:r>
+        <w:rPr>
+          <w:b/>
+          <w:bCs/>
+          <w:sz w:val="28"/>
+          <w:szCs w:val="28"/>
+        </w:rPr>
+        <w:t xml:space="preserve">1. </w:t>
+      </w:r>
+      <w:r>
+        <w:rPr>
+          <w:b/>
+          <w:bCs/>
+          <w:sz w:val="28"/>
+          <w:szCs w:val="28"/>
+        </w:rPr>
+        <w:t>Data ingestion from various data sources</w:t>
+      </w:r>
+    </w:p>
+    <w:p>
+      <w:pPr>
+        <w:rPr>
+          <w:b/>
+          <w:bCs/>
+          <w:sz w:val="28"/>
+          <w:szCs w:val="28"/>
+        </w:rPr>
+      </w:pPr>
+      <w:r>
+        <w:rPr>
+          <w:b/>
+          <w:bCs/>
+          <w:sz w:val="28"/>
+          <w:szCs w:val="28"/>
+        </w:rPr>
+        <w:t>Moved the 2 files using Wincp from local machine</w:t>
+      </w:r>
+      <w:r>
+        <w:rPr>
+          <w:b/>
+          <w:bCs/>
+          <w:sz w:val="28"/>
+          <w:szCs w:val="28"/>
+        </w:rPr>
+        <w:t xml:space="preserve"> </w:t>
+      </w:r>
+      <w:r>
+        <w:rPr>
+          <w:b/>
+          <w:bCs/>
+          <w:sz w:val="28"/>
+          <w:szCs w:val="28"/>
+        </w:rPr>
+        <w:t>(part s3)</w:t>
+      </w:r>
+      <w:r>
+        <w:rPr>
+          <w:b/>
+          <w:bCs/>
+          <w:sz w:val="28"/>
+          <w:szCs w:val="28"/>
+        </w:rPr>
+        <w:t xml:space="preserve"> to </w:t>
+      </w:r>
+      <w:r>
+        <w:rPr>
+          <w:b/>
+          <w:bCs/>
+          <w:sz w:val="28"/>
+          <w:szCs w:val="28"/>
+        </w:rPr>
+        <w:t>H</w:t>
+      </w:r>
+      <w:r>
+        <w:rPr>
+          <w:b/>
+          <w:bCs/>
+          <w:sz w:val="28"/>
+          <w:szCs w:val="28"/>
+        </w:rPr>
+        <w:t>adoop home and then moved them to separate folders</w:t>
+      </w:r>
+    </w:p>
+    <w:p>
+      <w:r>
+        <w:t>cp /home/hadoop/app_labels_new.txt /home/hadoop/capstonetelcom/stage/</w:t>
+      </w:r>
+      <w:r>
+        <w:t>applables/</w:t>
+      </w:r>
+      <w:r>
+        <w:t>app_labels</w:t>
+      </w:r>
+      <w:r>
+        <w:t>_new</w:t>
+      </w:r>
+      <w:r>
+        <w:t>.txt</w:t>
+      </w:r>
+    </w:p>
+    <w:p>
+      <w:r>
+        <w:t>cp /home/hadoop/label_categories.csv /home/hadoop/capstonetelcom/stage/</w:t>
+      </w:r>
+      <w:r>
+        <w:t>labelcategories/</w:t>
+      </w:r>
+      <w:r>
+        <w:t>label_categories.csv</w:t>
+      </w:r>
+    </w:p>
+    <w:p>
+      <w:pPr>
+        <w:rPr>
+          <w:b/>
+          <w:bCs/>
+          <w:sz w:val="28"/>
+          <w:szCs w:val="28"/>
+        </w:rPr>
+      </w:pPr>
+      <w:r>
+        <w:rPr>
+          <w:b/>
+          <w:bCs/>
+          <w:sz w:val="28"/>
+          <w:szCs w:val="28"/>
+        </w:rPr>
+        <w:t>Using sqoop imported the data from RDS instance for 4 files to 4 external files</w:t>
+      </w:r>
+    </w:p>
+    <w:p>
+      <w:r>
+        <w:t>sqoop import --connect jdbc:mysql://mlc-testcapstone.cyaielc9bmnf.us-east-1.rds.amazonaws.com:3306/mlctest --table app_events --columns "event_id,app_id,is_installed,is_active" --target-dir /home/hadoop/capstonetelcom/stage/app_events</w:t>
+      </w:r>
+      <w:r>
+        <w:t>2</w:t>
+      </w:r>
+      <w:r>
+        <w:t xml:space="preserve"> --driver org.mariadb.jdbc.Driver --username student -P -m 1</w:t>
       </w:r>
     </w:p>
     <w:p/>
     <w:p>
       <w:r>
-        <w:t>sqoop import --connect jdbc:mysql://mlc-testcapstone.cyaielc9bmnf.us-east-1.rds.amazonaws.com:3306/mlctest --table app_events --columns "event_id,app_id,is_installed,is_active" --target-dir /home/hadoop/capstonetelcom/stage/app_events</w:t>
-      </w:r>
-      <w:r>
-        <w:t>2</w:t>
-      </w:r>
-      <w:r>
-        <w:t xml:space="preserve"> --driver org.mariadb.jdbc.Driver --username student -P -m 1</w:t>
-      </w:r>
-    </w:p>
-    <w:p/>
-    <w:p>
-      <w:r>
         <w:rPr>
           <w:noProof/>
         </w:rPr>
+        <w:lastRenderedPageBreak/>
         <w:drawing>
           <wp:inline distT="0" distB="0" distL="0" distR="0" wp14:anchorId="7759F783" wp14:editId="214C8853">
             <wp:extent cx="5731510" cy="3596005"/>
@@ -46,7 +322,7 @@
                     <pic:cNvPicPr/>
                   </pic:nvPicPr>
                   <pic:blipFill>
-                    <a:blip r:embed="rId4"/>
+                    <a:blip r:embed="rId5"/>
                     <a:stretch>
                       <a:fillRect/>
                     </a:stretch>
@@ -77,7 +353,6 @@
         <w:rPr>
           <w:noProof/>
         </w:rPr>
-        <w:lastRenderedPageBreak/>
         <w:drawing>
           <wp:inline distT="0" distB="0" distL="0" distR="0" wp14:anchorId="58D74818" wp14:editId="43443521">
             <wp:extent cx="5731510" cy="3684905"/>
@@ -94,7 +369,7 @@
                     <pic:cNvPicPr/>
                   </pic:nvPicPr>
                   <pic:blipFill>
-                    <a:blip r:embed="rId5"/>
+                    <a:blip r:embed="rId6"/>
                     <a:stretch>
                       <a:fillRect/>
                     </a:stretch>
@@ -118,6 +393,7 @@
     <w:p/>
     <w:p>
       <w:r>
+        <w:lastRenderedPageBreak/>
         <w:t>sqoop import --connect jdbc:mysql://mlc-testcapstone.cyaielc9bmnf.us-east-1.rds.amazonaws.com:3306/mlctest --table events --columns "event_id,device_id,timestamp,longitude,latitude" --target-dir /home/hadoop/capstonetelcom/stage/events --driver org.mariadb.jdbc.Driver --username student -P -m 1</w:t>
       </w:r>
     </w:p>
@@ -127,9 +403,8 @@
         <w:rPr>
           <w:noProof/>
         </w:rPr>
-        <w:lastRenderedPageBreak/>
         <w:drawing>
-          <wp:inline distT="0" distB="0" distL="0" distR="0" wp14:anchorId="6D89482F" wp14:editId="148AB9B9">
+          <wp:inline distT="0" distB="0" distL="0" distR="0" wp14:anchorId="6D89482F" wp14:editId="639F9BFA">
             <wp:extent cx="5731510" cy="3782695"/>
             <wp:effectExtent l="0" t="0" r="2540" b="8255"/>
             <wp:docPr id="3" name="Picture 3" descr="Text&#10;&#10;Description automatically generated"/>
@@ -144,7 +419,7 @@
                     <pic:cNvPicPr/>
                   </pic:nvPicPr>
                   <pic:blipFill>
-                    <a:blip r:embed="rId6"/>
+                    <a:blip r:embed="rId7"/>
                     <a:stretch>
                       <a:fillRect/>
                     </a:stretch>
@@ -176,6 +451,7 @@
         <w:rPr>
           <w:noProof/>
         </w:rPr>
+        <w:lastRenderedPageBreak/>
         <w:drawing>
           <wp:inline distT="0" distB="0" distL="0" distR="0" wp14:anchorId="26537C3A" wp14:editId="50757BCA">
             <wp:extent cx="5731510" cy="3239135"/>
@@ -192,7 +468,7 @@
                     <pic:cNvPicPr/>
                   </pic:nvPicPr>
                   <pic:blipFill>
-                    <a:blip r:embed="rId7"/>
+                    <a:blip r:embed="rId8"/>
                     <a:stretch>
                       <a:fillRect/>
                     </a:stretch>
@@ -216,9 +492,33 @@
     <w:p/>
     <w:p/>
     <w:p>
-      <w:r>
-        <w:lastRenderedPageBreak/>
-        <w:t xml:space="preserve">hadoop fs </w:t>
+      <w:pPr>
+        <w:rPr>
+          <w:b/>
+          <w:bCs/>
+          <w:sz w:val="28"/>
+          <w:szCs w:val="28"/>
+        </w:rPr>
+      </w:pPr>
+      <w:r>
+        <w:rPr>
+          <w:b/>
+          <w:bCs/>
+          <w:sz w:val="28"/>
+          <w:szCs w:val="28"/>
+        </w:rPr>
+        <w:t>Verified the sqoop has generated the distributed files for each of the data file</w:t>
+      </w:r>
+    </w:p>
+    <w:p>
+      <w:r>
+        <w:t>h</w:t>
+      </w:r>
+      <w:r>
+        <w:t>adoop</w:t>
+      </w:r>
+      <w:r>
+        <w:t xml:space="preserve"> fs </w:t>
       </w:r>
       <w:r>
         <w:t xml:space="preserve">-ls </w:t>
@@ -243,62 +543,6 @@
             <wp:extent cx="5731510" cy="483235"/>
             <wp:effectExtent l="0" t="0" r="2540" b="0"/>
             <wp:docPr id="5" name="Picture 5"/>
-            <wp:cNvGraphicFramePr>
-              <a:graphicFrameLocks xmlns:a="http://schemas.openxmlformats.org/drawingml/2006/main" noChangeAspect="1"/>
-            </wp:cNvGraphicFramePr>
-            <a:graphic xmlns:a="http://schemas.openxmlformats.org/drawingml/2006/main">
-              <a:graphicData uri="http://schemas.openxmlformats.org/drawingml/2006/picture">
-                <pic:pic xmlns:pic="http://schemas.openxmlformats.org/drawingml/2006/picture">
-                  <pic:nvPicPr>
-                    <pic:cNvPr id="1" name=""/>
-                    <pic:cNvPicPr/>
-                  </pic:nvPicPr>
-                  <pic:blipFill>
-                    <a:blip r:embed="rId8"/>
-                    <a:stretch>
-                      <a:fillRect/>
-                    </a:stretch>
-                  </pic:blipFill>
-                  <pic:spPr>
-                    <a:xfrm>
-                      <a:off x="0" y="0"/>
-                      <a:ext cx="5731510" cy="483235"/>
-                    </a:xfrm>
-                    <a:prstGeom prst="rect">
-                      <a:avLst/>
-                    </a:prstGeom>
-                  </pic:spPr>
-                </pic:pic>
-              </a:graphicData>
-            </a:graphic>
-          </wp:inline>
-        </w:drawing>
-      </w:r>
-    </w:p>
-    <w:p>
-      <w:r>
-        <w:t xml:space="preserve">hadoop fs </w:t>
-      </w:r>
-      <w:r>
-        <w:t xml:space="preserve">-ls </w:t>
-      </w:r>
-      <w:r>
-        <w:t>/home/hadoop/capstonetelcom/stage/</w:t>
-      </w:r>
-      <w:r>
-        <w:t>brand_device</w:t>
-      </w:r>
-    </w:p>
-    <w:p>
-      <w:r>
-        <w:rPr>
-          <w:noProof/>
-        </w:rPr>
-        <w:drawing>
-          <wp:inline distT="0" distB="0" distL="0" distR="0" wp14:anchorId="25C3CF9C" wp14:editId="2284E156">
-            <wp:extent cx="5731510" cy="539750"/>
-            <wp:effectExtent l="0" t="0" r="2540" b="0"/>
-            <wp:docPr id="7" name="Picture 7"/>
             <wp:cNvGraphicFramePr>
               <a:graphicFrameLocks xmlns:a="http://schemas.openxmlformats.org/drawingml/2006/main" noChangeAspect="1"/>
             </wp:cNvGraphicFramePr>
@@ -318,7 +562,7 @@
                   <pic:spPr>
                     <a:xfrm>
                       <a:off x="0" y="0"/>
-                      <a:ext cx="5731510" cy="539750"/>
+                      <a:ext cx="5731510" cy="483235"/>
                     </a:xfrm>
                     <a:prstGeom prst="rect">
                       <a:avLst/>
@@ -342,7 +586,7 @@
         <w:t>/home/hadoop/capstonetelcom/stage/</w:t>
       </w:r>
       <w:r>
-        <w:t>events</w:t>
+        <w:t>brand_device</w:t>
       </w:r>
     </w:p>
     <w:p>
@@ -351,10 +595,10 @@
           <w:noProof/>
         </w:rPr>
         <w:drawing>
-          <wp:inline distT="0" distB="0" distL="0" distR="0" wp14:anchorId="56BFD049" wp14:editId="2E743955">
-            <wp:extent cx="5731510" cy="474345"/>
-            <wp:effectExtent l="0" t="0" r="2540" b="1905"/>
-            <wp:docPr id="8" name="Picture 8"/>
+          <wp:inline distT="0" distB="0" distL="0" distR="0" wp14:anchorId="25C3CF9C" wp14:editId="2284E156">
+            <wp:extent cx="5731510" cy="539750"/>
+            <wp:effectExtent l="0" t="0" r="2540" b="0"/>
+            <wp:docPr id="7" name="Picture 7"/>
             <wp:cNvGraphicFramePr>
               <a:graphicFrameLocks xmlns:a="http://schemas.openxmlformats.org/drawingml/2006/main" noChangeAspect="1"/>
             </wp:cNvGraphicFramePr>
@@ -374,7 +618,7 @@
                   <pic:spPr>
                     <a:xfrm>
                       <a:off x="0" y="0"/>
-                      <a:ext cx="5731510" cy="474345"/>
+                      <a:ext cx="5731510" cy="539750"/>
                     </a:xfrm>
                     <a:prstGeom prst="rect">
                       <a:avLst/>
@@ -398,7 +642,7 @@
         <w:t>/home/hadoop/capstonetelcom/stage/</w:t>
       </w:r>
       <w:r>
-        <w:t>train</w:t>
+        <w:t>events</w:t>
       </w:r>
     </w:p>
     <w:p>
@@ -407,10 +651,10 @@
           <w:noProof/>
         </w:rPr>
         <w:drawing>
-          <wp:inline distT="0" distB="0" distL="0" distR="0" wp14:anchorId="1D49C9AA" wp14:editId="07D4D60A">
-            <wp:extent cx="5731510" cy="524510"/>
-            <wp:effectExtent l="0" t="0" r="2540" b="8890"/>
-            <wp:docPr id="9" name="Picture 9"/>
+          <wp:inline distT="0" distB="0" distL="0" distR="0" wp14:anchorId="56BFD049" wp14:editId="2E743955">
+            <wp:extent cx="5731510" cy="474345"/>
+            <wp:effectExtent l="0" t="0" r="2540" b="1905"/>
+            <wp:docPr id="8" name="Picture 8"/>
             <wp:cNvGraphicFramePr>
               <a:graphicFrameLocks xmlns:a="http://schemas.openxmlformats.org/drawingml/2006/main" noChangeAspect="1"/>
             </wp:cNvGraphicFramePr>
@@ -430,6 +674,62 @@
                   <pic:spPr>
                     <a:xfrm>
                       <a:off x="0" y="0"/>
+                      <a:ext cx="5731510" cy="474345"/>
+                    </a:xfrm>
+                    <a:prstGeom prst="rect">
+                      <a:avLst/>
+                    </a:prstGeom>
+                  </pic:spPr>
+                </pic:pic>
+              </a:graphicData>
+            </a:graphic>
+          </wp:inline>
+        </w:drawing>
+      </w:r>
+    </w:p>
+    <w:p>
+      <w:r>
+        <w:t xml:space="preserve">hadoop fs </w:t>
+      </w:r>
+      <w:r>
+        <w:t xml:space="preserve">-ls </w:t>
+      </w:r>
+      <w:r>
+        <w:t>/home/hadoop/capstonetelcom/stage/</w:t>
+      </w:r>
+      <w:r>
+        <w:t>train</w:t>
+      </w:r>
+    </w:p>
+    <w:p>
+      <w:r>
+        <w:rPr>
+          <w:noProof/>
+        </w:rPr>
+        <w:drawing>
+          <wp:inline distT="0" distB="0" distL="0" distR="0" wp14:anchorId="1D49C9AA" wp14:editId="07D4D60A">
+            <wp:extent cx="5731510" cy="524510"/>
+            <wp:effectExtent l="0" t="0" r="2540" b="8890"/>
+            <wp:docPr id="9" name="Picture 9"/>
+            <wp:cNvGraphicFramePr>
+              <a:graphicFrameLocks xmlns:a="http://schemas.openxmlformats.org/drawingml/2006/main" noChangeAspect="1"/>
+            </wp:cNvGraphicFramePr>
+            <a:graphic xmlns:a="http://schemas.openxmlformats.org/drawingml/2006/main">
+              <a:graphicData uri="http://schemas.openxmlformats.org/drawingml/2006/picture">
+                <pic:pic xmlns:pic="http://schemas.openxmlformats.org/drawingml/2006/picture">
+                  <pic:nvPicPr>
+                    <pic:cNvPr id="1" name=""/>
+                    <pic:cNvPicPr/>
+                  </pic:nvPicPr>
+                  <pic:blipFill>
+                    <a:blip r:embed="rId12"/>
+                    <a:stretch>
+                      <a:fillRect/>
+                    </a:stretch>
+                  </pic:blipFill>
+                  <pic:spPr>
+                    <a:xfrm>
+                      <a:off x="0" y="0"/>
                       <a:ext cx="5731510" cy="524510"/>
                     </a:xfrm>
                     <a:prstGeom prst="rect">
@@ -453,6 +753,7 @@
         <w:rPr>
           <w:noProof/>
         </w:rPr>
+        <w:lastRenderedPageBreak/>
         <w:drawing>
           <wp:inline distT="0" distB="0" distL="0" distR="0" wp14:anchorId="2116F9EC" wp14:editId="7BBD51F3">
             <wp:extent cx="5731510" cy="1151255"/>
@@ -469,7 +770,7 @@
                     <pic:cNvPicPr/>
                   </pic:nvPicPr>
                   <pic:blipFill>
-                    <a:blip r:embed="rId12"/>
+                    <a:blip r:embed="rId13"/>
                     <a:stretch>
                       <a:fillRect/>
                     </a:stretch>
@@ -534,7 +835,7 @@
                     <pic:cNvPicPr/>
                   </pic:nvPicPr>
                   <pic:blipFill>
-                    <a:blip r:embed="rId13"/>
+                    <a:blip r:embed="rId14"/>
                     <a:stretch>
                       <a:fillRect/>
                     </a:stretch>
@@ -602,7 +903,7 @@
                     <pic:cNvPicPr/>
                   </pic:nvPicPr>
                   <pic:blipFill>
-                    <a:blip r:embed="rId14"/>
+                    <a:blip r:embed="rId15"/>
                     <a:stretch>
                       <a:fillRect/>
                     </a:stretch>
@@ -654,7 +955,6 @@
         <w:rPr>
           <w:noProof/>
         </w:rPr>
-        <w:lastRenderedPageBreak/>
         <w:drawing>
           <wp:inline distT="0" distB="0" distL="0" distR="0" wp14:anchorId="6F052C75" wp14:editId="5E0C3B9F">
             <wp:extent cx="5731510" cy="1120140"/>
@@ -671,7 +971,7 @@
                     <pic:cNvPicPr/>
                   </pic:nvPicPr>
                   <pic:blipFill>
-                    <a:blip r:embed="rId15"/>
+                    <a:blip r:embed="rId16"/>
                     <a:stretch>
                       <a:fillRect/>
                     </a:stretch>
@@ -692,10 +992,46 @@
         </w:drawing>
       </w:r>
     </w:p>
-    <w:p/>
-    <w:p>
-      <w:r>
-        <w:t>create table app_events_stg</w:t>
+    <w:p>
+      <w:pPr>
+        <w:rPr>
+          <w:b/>
+          <w:bCs/>
+          <w:sz w:val="28"/>
+          <w:szCs w:val="28"/>
+        </w:rPr>
+      </w:pPr>
+      <w:r>
+        <w:rPr>
+          <w:b/>
+          <w:bCs/>
+          <w:sz w:val="28"/>
+          <w:szCs w:val="28"/>
+        </w:rPr>
+        <w:t xml:space="preserve">Created external tables and data is </w:t>
+      </w:r>
+      <w:r>
+        <w:rPr>
+          <w:b/>
+          <w:bCs/>
+          <w:sz w:val="28"/>
+          <w:szCs w:val="28"/>
+        </w:rPr>
+        <w:t>stored in parquet format which is faster in accessing</w:t>
+      </w:r>
+    </w:p>
+    <w:p>
+      <w:r>
+        <w:t xml:space="preserve">create </w:t>
+      </w:r>
+      <w:r>
+        <w:t>external</w:t>
+      </w:r>
+      <w:r>
+        <w:t xml:space="preserve"> </w:t>
+      </w:r>
+      <w:r>
+        <w:t>table app_events_stg</w:t>
       </w:r>
       <w:r>
         <w:t>2</w:t>
@@ -749,6 +1085,7 @@
     </w:p>
     <w:p>
       <w:r>
+        <w:lastRenderedPageBreak/>
         <w:t>l</w:t>
       </w:r>
       <w:r>
@@ -797,7 +1134,7 @@
                     <pic:cNvPicPr/>
                   </pic:nvPicPr>
                   <pic:blipFill>
-                    <a:blip r:embed="rId16"/>
+                    <a:blip r:embed="rId17"/>
                     <a:stretch>
                       <a:fillRect/>
                     </a:stretch>
@@ -825,7 +1162,6 @@
     </w:p>
     <w:p>
       <w:r>
-        <w:lastRenderedPageBreak/>
         <w:t>stored as parquet</w:t>
       </w:r>
     </w:p>
@@ -860,7 +1196,7 @@
                     <pic:cNvPicPr/>
                   </pic:nvPicPr>
                   <pic:blipFill>
-                    <a:blip r:embed="rId17"/>
+                    <a:blip r:embed="rId18"/>
                     <a:stretch>
                       <a:fillRect/>
                     </a:stretch>
@@ -883,7 +1219,13 @@
     </w:p>
     <w:p>
       <w:r>
-        <w:t xml:space="preserve">create table </w:t>
+        <w:t xml:space="preserve">create </w:t>
+      </w:r>
+      <w:r>
+        <w:t xml:space="preserve">external </w:t>
+      </w:r>
+      <w:r>
+        <w:t xml:space="preserve">table </w:t>
       </w:r>
       <w:r>
         <w:t>brand_device</w:t>
@@ -916,6 +1258,7 @@
     </w:p>
     <w:p>
       <w:r>
+        <w:lastRenderedPageBreak/>
         <w:t xml:space="preserve">    device_model string</w:t>
       </w:r>
     </w:p>
@@ -977,7 +1320,7 @@
                     <pic:cNvPicPr/>
                   </pic:nvPicPr>
                   <pic:blipFill>
-                    <a:blip r:embed="rId18"/>
+                    <a:blip r:embed="rId19"/>
                     <a:stretch>
                       <a:fillRect/>
                     </a:stretch>
@@ -1000,7 +1343,6 @@
     </w:p>
     <w:p>
       <w:r>
-        <w:lastRenderedPageBreak/>
         <w:t xml:space="preserve">create table </w:t>
       </w:r>
       <w:r>
@@ -1049,7 +1391,7 @@
                     <pic:cNvPicPr/>
                   </pic:nvPicPr>
                   <pic:blipFill>
-                    <a:blip r:embed="rId19"/>
+                    <a:blip r:embed="rId20"/>
                     <a:stretch>
                       <a:fillRect/>
                     </a:stretch>
@@ -1073,7 +1415,14 @@
     <w:p/>
     <w:p>
       <w:r>
-        <w:t xml:space="preserve">create table </w:t>
+        <w:lastRenderedPageBreak/>
+        <w:t xml:space="preserve">create </w:t>
+      </w:r>
+      <w:r>
+        <w:t xml:space="preserve">external </w:t>
+      </w:r>
+      <w:r>
+        <w:t xml:space="preserve">table </w:t>
       </w:r>
       <w:r>
         <w:t xml:space="preserve">events_stg </w:t>
@@ -1191,7 +1540,6 @@
         <w:rPr>
           <w:noProof/>
         </w:rPr>
-        <w:lastRenderedPageBreak/>
         <w:drawing>
           <wp:inline distT="0" distB="0" distL="0" distR="0" wp14:anchorId="4CDED053" wp14:editId="49D093A0">
             <wp:extent cx="5731510" cy="2942590"/>
@@ -1208,7 +1556,7 @@
                     <pic:cNvPicPr/>
                   </pic:nvPicPr>
                   <pic:blipFill>
-                    <a:blip r:embed="rId20"/>
+                    <a:blip r:embed="rId21"/>
                     <a:stretch>
                       <a:fillRect/>
                     </a:stretch>
@@ -1275,6 +1623,7 @@
         <w:rPr>
           <w:noProof/>
         </w:rPr>
+        <w:lastRenderedPageBreak/>
         <w:drawing>
           <wp:inline distT="0" distB="0" distL="0" distR="0" wp14:anchorId="3A3E04BF" wp14:editId="04CBC7A7">
             <wp:extent cx="5731510" cy="2217420"/>
@@ -1291,7 +1640,7 @@
                     <pic:cNvPicPr/>
                   </pic:nvPicPr>
                   <pic:blipFill>
-                    <a:blip r:embed="rId21"/>
+                    <a:blip r:embed="rId22"/>
                     <a:stretch>
                       <a:fillRect/>
                     </a:stretch>
@@ -1315,7 +1664,13 @@
     <w:p/>
     <w:p>
       <w:r>
-        <w:t xml:space="preserve">create table </w:t>
+        <w:t xml:space="preserve">create </w:t>
+      </w:r>
+      <w:r>
+        <w:t xml:space="preserve">external </w:t>
+      </w:r>
+      <w:r>
+        <w:t xml:space="preserve">table </w:t>
       </w:r>
       <w:r>
         <w:t>train</w:t>
@@ -1359,7 +1714,6 @@
     </w:p>
     <w:p>
       <w:r>
-        <w:lastRenderedPageBreak/>
         <w:t>FIELDS TERMINATED BY ','</w:t>
       </w:r>
     </w:p>
@@ -1409,7 +1763,7 @@
                     <pic:cNvPicPr/>
                   </pic:nvPicPr>
                   <pic:blipFill>
-                    <a:blip r:embed="rId22"/>
+                    <a:blip r:embed="rId23"/>
                     <a:stretch>
                       <a:fillRect/>
                     </a:stretch>
@@ -1437,6 +1791,7 @@
     </w:p>
     <w:p>
       <w:r>
+        <w:lastRenderedPageBreak/>
         <w:t>stored as parquet</w:t>
       </w:r>
     </w:p>
@@ -1495,7 +1850,7 @@
                     <pic:cNvPicPr/>
                   </pic:nvPicPr>
                   <pic:blipFill>
-                    <a:blip r:embed="rId23"/>
+                    <a:blip r:embed="rId24"/>
                     <a:stretch>
                       <a:fillRect/>
                     </a:stretch>
@@ -1516,10 +1871,797 @@
         </w:drawing>
       </w:r>
     </w:p>
+    <w:p>
+      <w:r>
+        <w:t>create external table label_categories_stg</w:t>
+      </w:r>
+      <w:r>
+        <w:t>3</w:t>
+      </w:r>
+      <w:r>
+        <w:t>(</w:t>
+      </w:r>
+    </w:p>
+    <w:p>
+      <w:r>
+        <w:t xml:space="preserve">    label_id bigint,</w:t>
+      </w:r>
+    </w:p>
+    <w:p>
+      <w:r>
+        <w:t xml:space="preserve">    category string</w:t>
+      </w:r>
+    </w:p>
+    <w:p>
+      <w:r>
+        <w:t>)</w:t>
+      </w:r>
+    </w:p>
+    <w:p>
+      <w:r>
+        <w:t>ROW FORMAT DELIMITED</w:t>
+      </w:r>
+    </w:p>
+    <w:p>
+      <w:r>
+        <w:t>FIELDS TERMINATED BY ','</w:t>
+      </w:r>
+    </w:p>
+    <w:p>
+      <w:r>
+        <w:t>LINES TERMINATED BY '\n'</w:t>
+      </w:r>
+    </w:p>
+    <w:p>
+      <w:r>
+        <w:t>s</w:t>
+      </w:r>
+      <w:r>
+        <w:t xml:space="preserve">tored as textfile </w:t>
+      </w:r>
+    </w:p>
+    <w:p>
+      <w:r>
+        <w:t>l</w:t>
+      </w:r>
+      <w:r>
+        <w:t>ocation '/home/hadoop/capstonetelcom/stage/labelcategories</w:t>
+      </w:r>
+      <w:r>
+        <w:t>/</w:t>
+      </w:r>
+      <w:r>
+        <w:t>'</w:t>
+      </w:r>
+    </w:p>
+    <w:p>
+      <w:r>
+        <w:t>tblproperties ('skip.header.line.count'='1');</w:t>
+      </w:r>
+    </w:p>
     <w:p/>
+    <w:p>
+      <w:r>
+        <w:t>create table label_categories</w:t>
+      </w:r>
+    </w:p>
+    <w:p>
+      <w:r>
+        <w:t>stored as parquet</w:t>
+      </w:r>
+    </w:p>
+    <w:p>
+      <w:r>
+        <w:t>as</w:t>
+      </w:r>
+    </w:p>
+    <w:p>
+      <w:r>
+        <w:t xml:space="preserve">select </w:t>
+      </w:r>
+      <w:r>
+        <w:t xml:space="preserve">label_id,category </w:t>
+      </w:r>
+      <w:r>
+        <w:t>from label_categories</w:t>
+      </w:r>
+      <w:r>
+        <w:t>_stg</w:t>
+      </w:r>
+      <w:r>
+        <w:t>3;</w:t>
+      </w:r>
+    </w:p>
     <w:p/>
+    <w:p>
+      <w:r>
+        <w:t xml:space="preserve">create external table </w:t>
+      </w:r>
+      <w:r>
+        <w:t>app_labels</w:t>
+      </w:r>
+      <w:r>
+        <w:t>_stg</w:t>
+      </w:r>
+      <w:r>
+        <w:t>3</w:t>
+      </w:r>
+      <w:r>
+        <w:t>(</w:t>
+      </w:r>
+    </w:p>
+    <w:p>
+      <w:r>
+        <w:t xml:space="preserve">    </w:t>
+      </w:r>
+      <w:r>
+        <w:t>app_id</w:t>
+      </w:r>
+      <w:r>
+        <w:t xml:space="preserve"> bigint,</w:t>
+      </w:r>
+    </w:p>
+    <w:p>
+      <w:r>
+        <w:lastRenderedPageBreak/>
+        <w:t xml:space="preserve">    </w:t>
+      </w:r>
+      <w:r>
+        <w:t>label_id</w:t>
+      </w:r>
+      <w:r>
+        <w:t xml:space="preserve"> </w:t>
+      </w:r>
+      <w:r>
+        <w:t>bigint</w:t>
+      </w:r>
+    </w:p>
+    <w:p>
+      <w:r>
+        <w:t>)</w:t>
+      </w:r>
+    </w:p>
+    <w:p>
+      <w:r>
+        <w:t>ROW FORMAT DELIMITED</w:t>
+      </w:r>
+    </w:p>
+    <w:p>
+      <w:r>
+        <w:t>FIELDS TERMINATED BY ','</w:t>
+      </w:r>
+    </w:p>
+    <w:p>
+      <w:r>
+        <w:t>LINES TERMINATED BY '\n'</w:t>
+      </w:r>
+    </w:p>
+    <w:p>
+      <w:r>
+        <w:t xml:space="preserve">stored as textfile </w:t>
+      </w:r>
+    </w:p>
+    <w:p>
+      <w:r>
+        <w:t>location '/home/hadoop/capstonetelcom/stage/</w:t>
+      </w:r>
+      <w:r>
+        <w:t>app</w:t>
+      </w:r>
+      <w:r>
+        <w:t>labels</w:t>
+      </w:r>
+      <w:r>
+        <w:t>'</w:t>
+      </w:r>
+    </w:p>
+    <w:p>
+      <w:r>
+        <w:t>tblproperties ('skip.header.line.count'='1');</w:t>
+      </w:r>
+    </w:p>
     <w:p/>
+    <w:p>
+      <w:r>
+        <w:t xml:space="preserve">create table </w:t>
+      </w:r>
+      <w:r>
+        <w:t>app_labels</w:t>
+      </w:r>
+    </w:p>
+    <w:p>
+      <w:r>
+        <w:t>stored as parquet</w:t>
+      </w:r>
+    </w:p>
+    <w:p>
+      <w:r>
+        <w:t>as</w:t>
+      </w:r>
+    </w:p>
+    <w:p>
+      <w:r>
+        <w:t xml:space="preserve">select </w:t>
+      </w:r>
+      <w:r>
+        <w:t>app_id,label_id</w:t>
+      </w:r>
+      <w:r>
+        <w:t xml:space="preserve"> from </w:t>
+      </w:r>
+      <w:r>
+        <w:t>app_labels_stg</w:t>
+      </w:r>
+      <w:r>
+        <w:t>3</w:t>
+      </w:r>
+      <w:r>
+        <w:t>;</w:t>
+      </w:r>
+    </w:p>
+    <w:p>
+      <w:pPr>
+        <w:rPr>
+          <w:b/>
+          <w:bCs/>
+          <w:sz w:val="28"/>
+          <w:szCs w:val="28"/>
+        </w:rPr>
+      </w:pPr>
+      <w:r>
+        <w:rPr>
+          <w:b/>
+          <w:bCs/>
+          <w:sz w:val="28"/>
+          <w:szCs w:val="28"/>
+        </w:rPr>
+        <w:t xml:space="preserve">2. </w:t>
+      </w:r>
+      <w:r>
+        <w:rPr>
+          <w:b/>
+          <w:bCs/>
+          <w:sz w:val="28"/>
+          <w:szCs w:val="28"/>
+        </w:rPr>
+        <w:t>Basic SQL analysis</w:t>
+      </w:r>
+    </w:p>
+    <w:p>
+      <w:pPr>
+        <w:rPr>
+          <w:b/>
+          <w:bCs/>
+        </w:rPr>
+      </w:pPr>
+      <w:r>
+        <w:rPr>
+          <w:b/>
+          <w:bCs/>
+        </w:rPr>
+        <w:t xml:space="preserve">Count of unique device ids in the train table </w:t>
+      </w:r>
+    </w:p>
+    <w:p>
+      <w:pPr>
+        <w:ind w:firstLine="720"/>
+      </w:pPr>
+      <w:r>
+        <w:t xml:space="preserve">Select </w:t>
+      </w:r>
+      <w:r>
+        <w:t>count(</w:t>
+      </w:r>
+      <w:r>
+        <w:t>distinct(device_id)</w:t>
+      </w:r>
+      <w:r>
+        <w:t>)</w:t>
+      </w:r>
+      <w:r>
+        <w:t xml:space="preserve"> from train;</w:t>
+      </w:r>
+    </w:p>
+    <w:p>
+      <w:pPr>
+        <w:ind w:firstLine="720"/>
+      </w:pPr>
+      <w:r>
+        <w:t>Identified 74645 unique device ids.</w:t>
+      </w:r>
+    </w:p>
+    <w:p>
+      <w:pPr>
+        <w:ind w:firstLine="720"/>
+      </w:pPr>
+      <w:r>
+        <w:rPr>
+          <w:noProof/>
+        </w:rPr>
+        <w:drawing>
+          <wp:inline distT="0" distB="0" distL="0" distR="0" wp14:anchorId="376B6555" wp14:editId="1D701868">
+            <wp:extent cx="5731510" cy="1873885"/>
+            <wp:effectExtent l="0" t="0" r="2540" b="0"/>
+            <wp:docPr id="22" name="Picture 22"/>
+            <wp:cNvGraphicFramePr>
+              <a:graphicFrameLocks xmlns:a="http://schemas.openxmlformats.org/drawingml/2006/main" noChangeAspect="1"/>
+            </wp:cNvGraphicFramePr>
+            <a:graphic xmlns:a="http://schemas.openxmlformats.org/drawingml/2006/main">
+              <a:graphicData uri="http://schemas.openxmlformats.org/drawingml/2006/picture">
+                <pic:pic xmlns:pic="http://schemas.openxmlformats.org/drawingml/2006/picture">
+                  <pic:nvPicPr>
+                    <pic:cNvPr id="1" name=""/>
+                    <pic:cNvPicPr/>
+                  </pic:nvPicPr>
+                  <pic:blipFill>
+                    <a:blip r:embed="rId25"/>
+                    <a:stretch>
+                      <a:fillRect/>
+                    </a:stretch>
+                  </pic:blipFill>
+                  <pic:spPr>
+                    <a:xfrm>
+                      <a:off x="0" y="0"/>
+                      <a:ext cx="5731510" cy="1873885"/>
+                    </a:xfrm>
+                    <a:prstGeom prst="rect">
+                      <a:avLst/>
+                    </a:prstGeom>
+                  </pic:spPr>
+                </pic:pic>
+              </a:graphicData>
+            </a:graphic>
+          </wp:inline>
+        </w:drawing>
+      </w:r>
+    </w:p>
+    <w:p>
+      <w:pPr>
+        <w:rPr>
+          <w:b/>
+          <w:bCs/>
+        </w:rPr>
+      </w:pPr>
+      <w:r>
+        <w:rPr>
+          <w:b/>
+          <w:bCs/>
+        </w:rPr>
+        <w:t>Check whether there are any duplicate device ids present in the brand_device table. If yes, how many duplicates?</w:t>
+      </w:r>
+    </w:p>
+    <w:p>
+      <w:r>
+        <w:tab/>
+        <w:t xml:space="preserve">Select </w:t>
+      </w:r>
+      <w:r>
+        <w:t xml:space="preserve">device_id, </w:t>
+      </w:r>
+      <w:r>
+        <w:t>count(1)</w:t>
+      </w:r>
+      <w:r>
+        <w:t xml:space="preserve"> cnt</w:t>
+      </w:r>
+      <w:r>
+        <w:t xml:space="preserve"> from </w:t>
+      </w:r>
+      <w:r>
+        <w:t>brand_device</w:t>
+      </w:r>
+      <w:r>
+        <w:t xml:space="preserve"> group by device_id</w:t>
+      </w:r>
+      <w:r>
+        <w:t xml:space="preserve"> having cnt&gt;1;</w:t>
+      </w:r>
+    </w:p>
+    <w:p>
+      <w:pPr>
+        <w:ind w:left="720"/>
+        <w:rPr>
+          <w:noProof/>
+        </w:rPr>
+      </w:pPr>
+      <w:r>
+        <w:rPr>
+          <w:noProof/>
+        </w:rPr>
+        <w:lastRenderedPageBreak/>
+        <w:t>There are duplicates.</w:t>
+      </w:r>
+      <w:r>
+        <w:tab/>
+      </w:r>
+      <w:r>
+        <w:rPr>
+          <w:noProof/>
+        </w:rPr>
+        <w:drawing>
+          <wp:inline distT="0" distB="0" distL="0" distR="0" wp14:anchorId="6FB639B5" wp14:editId="0D2415D6">
+            <wp:extent cx="5731510" cy="4051300"/>
+            <wp:effectExtent l="0" t="0" r="2540" b="6350"/>
+            <wp:docPr id="26" name="Picture 26" descr="Text&#10;&#10;Description automatically generated"/>
+            <wp:cNvGraphicFramePr>
+              <a:graphicFrameLocks xmlns:a="http://schemas.openxmlformats.org/drawingml/2006/main" noChangeAspect="1"/>
+            </wp:cNvGraphicFramePr>
+            <a:graphic xmlns:a="http://schemas.openxmlformats.org/drawingml/2006/main">
+              <a:graphicData uri="http://schemas.openxmlformats.org/drawingml/2006/picture">
+                <pic:pic xmlns:pic="http://schemas.openxmlformats.org/drawingml/2006/picture">
+                  <pic:nvPicPr>
+                    <pic:cNvPr id="26" name="Picture 26" descr="Text&#10;&#10;Description automatically generated"/>
+                    <pic:cNvPicPr/>
+                  </pic:nvPicPr>
+                  <pic:blipFill>
+                    <a:blip r:embed="rId26"/>
+                    <a:stretch>
+                      <a:fillRect/>
+                    </a:stretch>
+                  </pic:blipFill>
+                  <pic:spPr>
+                    <a:xfrm>
+                      <a:off x="0" y="0"/>
+                      <a:ext cx="5731510" cy="4051300"/>
+                    </a:xfrm>
+                    <a:prstGeom prst="rect">
+                      <a:avLst/>
+                    </a:prstGeom>
+                  </pic:spPr>
+                </pic:pic>
+              </a:graphicData>
+            </a:graphic>
+          </wp:inline>
+        </w:drawing>
+      </w:r>
+    </w:p>
+    <w:p>
+      <w:pPr>
+        <w:ind w:firstLine="720"/>
+      </w:pPr>
+      <w:r>
+        <w:t>Select count(device_id) from (</w:t>
+      </w:r>
+      <w:r>
+        <w:t xml:space="preserve">Select </w:t>
+      </w:r>
+      <w:r>
+        <w:t>device_id</w:t>
+      </w:r>
+      <w:r>
+        <w:t xml:space="preserve">, </w:t>
+      </w:r>
+      <w:r>
+        <w:t>count(1) cnt from brand_device group by device_id having cnt&gt;1</w:t>
+      </w:r>
+      <w:r>
+        <w:t>) a</w:t>
+      </w:r>
+      <w:r>
+        <w:t>;</w:t>
+      </w:r>
+    </w:p>
+    <w:p>
+      <w:pPr>
+        <w:ind w:firstLine="720"/>
+      </w:pPr>
+      <w:r>
+        <w:t>Identified 532 duplicates</w:t>
+      </w:r>
+    </w:p>
+    <w:p>
+      <w:pPr>
+        <w:ind w:firstLine="720"/>
+      </w:pPr>
+      <w:r>
+        <w:rPr>
+          <w:noProof/>
+        </w:rPr>
+        <w:drawing>
+          <wp:inline distT="0" distB="0" distL="0" distR="0" wp14:anchorId="711BA096" wp14:editId="0C063C98">
+            <wp:extent cx="5731510" cy="1708785"/>
+            <wp:effectExtent l="0" t="0" r="2540" b="5715"/>
+            <wp:docPr id="27" name="Picture 27"/>
+            <wp:cNvGraphicFramePr>
+              <a:graphicFrameLocks xmlns:a="http://schemas.openxmlformats.org/drawingml/2006/main" noChangeAspect="1"/>
+            </wp:cNvGraphicFramePr>
+            <a:graphic xmlns:a="http://schemas.openxmlformats.org/drawingml/2006/main">
+              <a:graphicData uri="http://schemas.openxmlformats.org/drawingml/2006/picture">
+                <pic:pic xmlns:pic="http://schemas.openxmlformats.org/drawingml/2006/picture">
+                  <pic:nvPicPr>
+                    <pic:cNvPr id="1" name=""/>
+                    <pic:cNvPicPr/>
+                  </pic:nvPicPr>
+                  <pic:blipFill>
+                    <a:blip r:embed="rId27"/>
+                    <a:stretch>
+                      <a:fillRect/>
+                    </a:stretch>
+                  </pic:blipFill>
+                  <pic:spPr>
+                    <a:xfrm>
+                      <a:off x="0" y="0"/>
+                      <a:ext cx="5731510" cy="1708785"/>
+                    </a:xfrm>
+                    <a:prstGeom prst="rect">
+                      <a:avLst/>
+                    </a:prstGeom>
+                  </pic:spPr>
+                </pic:pic>
+              </a:graphicData>
+            </a:graphic>
+          </wp:inline>
+        </w:drawing>
+      </w:r>
+    </w:p>
+    <w:p>
+      <w:pPr>
+        <w:rPr>
+          <w:b/>
+          <w:bCs/>
+        </w:rPr>
+      </w:pPr>
+      <w:r>
+        <w:rPr>
+          <w:b/>
+          <w:bCs/>
+        </w:rPr>
+        <w:t>Number of unique phone brands from the brand_device table</w:t>
+      </w:r>
+    </w:p>
+    <w:p>
+      <w:pPr>
+        <w:ind w:left="720"/>
+      </w:pPr>
+      <w:r>
+        <w:t xml:space="preserve">Select </w:t>
+      </w:r>
+      <w:r>
+        <w:t>count(</w:t>
+      </w:r>
+      <w:r>
+        <w:t>distinct(phone_brand)</w:t>
+      </w:r>
+      <w:r>
+        <w:t>)</w:t>
+      </w:r>
+      <w:r>
+        <w:t xml:space="preserve"> from brand_device;</w:t>
+      </w:r>
+    </w:p>
+    <w:p>
+      <w:pPr>
+        <w:ind w:left="720"/>
+      </w:pPr>
+      <w:r>
+        <w:lastRenderedPageBreak/>
+        <w:t>There are distinct 97 phone brands;</w:t>
+      </w:r>
+      <w:r>
+        <w:tab/>
+      </w:r>
+      <w:r>
+        <w:rPr>
+          <w:noProof/>
+        </w:rPr>
+        <w:drawing>
+          <wp:inline distT="0" distB="0" distL="0" distR="0" wp14:anchorId="2C86DF91" wp14:editId="699BA174">
+            <wp:extent cx="5731510" cy="1895475"/>
+            <wp:effectExtent l="0" t="0" r="2540" b="9525"/>
+            <wp:docPr id="28" name="Picture 28" descr="Text&#10;&#10;Description automatically generated"/>
+            <wp:cNvGraphicFramePr>
+              <a:graphicFrameLocks xmlns:a="http://schemas.openxmlformats.org/drawingml/2006/main" noChangeAspect="1"/>
+            </wp:cNvGraphicFramePr>
+            <a:graphic xmlns:a="http://schemas.openxmlformats.org/drawingml/2006/main">
+              <a:graphicData uri="http://schemas.openxmlformats.org/drawingml/2006/picture">
+                <pic:pic xmlns:pic="http://schemas.openxmlformats.org/drawingml/2006/picture">
+                  <pic:nvPicPr>
+                    <pic:cNvPr id="28" name="Picture 28" descr="Text&#10;&#10;Description automatically generated"/>
+                    <pic:cNvPicPr/>
+                  </pic:nvPicPr>
+                  <pic:blipFill>
+                    <a:blip r:embed="rId28"/>
+                    <a:stretch>
+                      <a:fillRect/>
+                    </a:stretch>
+                  </pic:blipFill>
+                  <pic:spPr>
+                    <a:xfrm>
+                      <a:off x="0" y="0"/>
+                      <a:ext cx="5731510" cy="1895475"/>
+                    </a:xfrm>
+                    <a:prstGeom prst="rect">
+                      <a:avLst/>
+                    </a:prstGeom>
+                  </pic:spPr>
+                </pic:pic>
+              </a:graphicData>
+            </a:graphic>
+          </wp:inline>
+        </w:drawing>
+      </w:r>
+    </w:p>
+    <w:p>
+      <w:pPr>
+        <w:rPr>
+          <w:b/>
+          <w:bCs/>
+        </w:rPr>
+      </w:pPr>
+      <w:r>
+        <w:rPr>
+          <w:b/>
+          <w:bCs/>
+        </w:rPr>
+        <w:t>Count of device ids where the latitude and longitude detail are zero, from the events table</w:t>
+      </w:r>
+    </w:p>
+    <w:p>
+      <w:r>
+        <w:tab/>
+        <w:t>Select count(device_id) from events where latitude&gt;0 and longitude=0;</w:t>
+      </w:r>
+    </w:p>
+    <w:p>
+      <w:pPr>
+        <w:ind w:left="720"/>
+      </w:pPr>
+      <w:r>
+        <w:t>There are 24 rows with lat and long =0</w:t>
+      </w:r>
+      <w:r>
+        <w:tab/>
+      </w:r>
+    </w:p>
+    <w:p>
+      <w:pPr>
+        <w:ind w:firstLine="720"/>
+      </w:pPr>
+      <w:r>
+        <w:rPr>
+          <w:noProof/>
+        </w:rPr>
+        <w:drawing>
+          <wp:inline distT="0" distB="0" distL="0" distR="0" wp14:anchorId="75D349BF" wp14:editId="1056A228">
+            <wp:extent cx="5731510" cy="1884680"/>
+            <wp:effectExtent l="0" t="0" r="2540" b="1270"/>
+            <wp:docPr id="31" name="Picture 31"/>
+            <wp:cNvGraphicFramePr>
+              <a:graphicFrameLocks xmlns:a="http://schemas.openxmlformats.org/drawingml/2006/main" noChangeAspect="1"/>
+            </wp:cNvGraphicFramePr>
+            <a:graphic xmlns:a="http://schemas.openxmlformats.org/drawingml/2006/main">
+              <a:graphicData uri="http://schemas.openxmlformats.org/drawingml/2006/picture">
+                <pic:pic xmlns:pic="http://schemas.openxmlformats.org/drawingml/2006/picture">
+                  <pic:nvPicPr>
+                    <pic:cNvPr id="1" name=""/>
+                    <pic:cNvPicPr/>
+                  </pic:nvPicPr>
+                  <pic:blipFill>
+                    <a:blip r:embed="rId29"/>
+                    <a:stretch>
+                      <a:fillRect/>
+                    </a:stretch>
+                  </pic:blipFill>
+                  <pic:spPr>
+                    <a:xfrm>
+                      <a:off x="0" y="0"/>
+                      <a:ext cx="5731510" cy="1884680"/>
+                    </a:xfrm>
+                    <a:prstGeom prst="rect">
+                      <a:avLst/>
+                    </a:prstGeom>
+                  </pic:spPr>
+                </pic:pic>
+              </a:graphicData>
+            </a:graphic>
+          </wp:inline>
+        </w:drawing>
+      </w:r>
+    </w:p>
+    <w:p>
+      <w:pPr>
+        <w:rPr>
+          <w:b/>
+          <w:bCs/>
+        </w:rPr>
+      </w:pPr>
+    </w:p>
+    <w:p>
+      <w:pPr>
+        <w:rPr>
+          <w:b/>
+          <w:bCs/>
+          <w:sz w:val="28"/>
+          <w:szCs w:val="28"/>
+        </w:rPr>
+      </w:pPr>
+      <w:r>
+        <w:rPr>
+          <w:b/>
+          <w:bCs/>
+          <w:sz w:val="28"/>
+          <w:szCs w:val="28"/>
+        </w:rPr>
+        <w:t xml:space="preserve">3. </w:t>
+      </w:r>
+      <w:r>
+        <w:rPr>
+          <w:b/>
+          <w:bCs/>
+          <w:sz w:val="28"/>
+          <w:szCs w:val="28"/>
+        </w:rPr>
+        <w:t>Hive for analytics report</w:t>
+      </w:r>
+    </w:p>
+    <w:p>
+      <w:r>
+        <w:t>The 10 most popular brands and the percentage of the respective Male and Female owners of these brands [Handle the device id duplicates from brand_device  table.]</w:t>
+      </w:r>
+    </w:p>
     <w:p/>
+    <w:p>
+      <w:r>
+        <w:t>The 10 most popular brands for Male and Female?  [Handle the device id duplicates from the brand_device data set.]</w:t>
+      </w:r>
+    </w:p>
+    <w:p/>
+    <w:p>
+      <w:r>
+        <w:t>The count and percentage analysis of the Gender in the train data set</w:t>
+      </w:r>
+    </w:p>
+    <w:p/>
+    <w:p>
+      <w:r>
+        <w:t>The top mobile phone brands offering the highest number of models [Provide details about the top three brands.]</w:t>
+      </w:r>
+    </w:p>
+    <w:p/>
+    <w:p>
+      <w:r>
+        <w:lastRenderedPageBreak/>
+        <w:t>The average number of events per device id [Applicable to the device_id column from the train table, which has at least one associated event in the event table]</w:t>
+      </w:r>
+    </w:p>
+    <w:p/>
+    <w:p>
+      <w:r>
+        <w:t>Whether the count and percentage of the device_id column in the train table have corresponding events data availabl</w:t>
+      </w:r>
+      <w:r>
+        <w:t>e</w:t>
+      </w:r>
+    </w:p>
+    <w:p/>
+    <w:p>
+      <w:pPr>
+        <w:rPr>
+          <w:b/>
+          <w:bCs/>
+          <w:sz w:val="28"/>
+          <w:szCs w:val="28"/>
+        </w:rPr>
+      </w:pPr>
+      <w:r>
+        <w:rPr>
+          <w:b/>
+          <w:bCs/>
+          <w:sz w:val="28"/>
+          <w:szCs w:val="28"/>
+        </w:rPr>
+        <w:t xml:space="preserve">4. </w:t>
+      </w:r>
+      <w:r>
+        <w:rPr>
+          <w:b/>
+          <w:bCs/>
+          <w:sz w:val="28"/>
+          <w:szCs w:val="28"/>
+        </w:rPr>
+        <w:t>Data Preparation for Modelling</w:t>
+      </w:r>
+    </w:p>
     <w:p/>
     <w:p/>
     <w:sectPr>
@@ -1530,6 +2672,103 @@
     </w:sectPr>
   </w:body>
 </w:document>
+</file>
+
+<file path=word/numbering.xml><?xml version="1.0" encoding="utf-8"?>
+<w:numbering xmlns:wpc="http://schemas.microsoft.com/office/word/2010/wordprocessingCanvas" xmlns:cx="http://schemas.microsoft.com/office/drawing/2014/chartex" xmlns:cx1="http://schemas.microsoft.com/office/drawing/2015/9/8/chartex" xmlns:cx2="http://schemas.microsoft.com/office/drawing/2015/10/21/chartex" xmlns:cx3="http://schemas.microsoft.com/office/drawing/2016/5/9/chartex" xmlns:cx4="http://schemas.microsoft.com/office/drawing/2016/5/10/chartex" xmlns:cx5="http://schemas.microsoft.com/office/drawing/2016/5/11/chartex" xmlns:cx6="http://schemas.microsoft.com/office/drawing/2016/5/12/chartex" xmlns:cx7="http://schemas.microsoft.com/office/drawing/2016/5/13/chartex" xmlns:cx8="http://schemas.microsoft.com/office/drawing/2016/5/14/chartex" xmlns:mc="http://schemas.openxmlformats.org/markup-compatibility/2006" xmlns:aink="http://schemas.microsoft.com/office/drawing/2016/ink" xmlns:am3d="http://schemas.microsoft.com/office/drawing/2017/model3d" xmlns:o="urn:schemas-microsoft-com:office:office" xmlns:oel="http://schemas.microsoft.com/office/2019/extlst" xmlns:r="http://schemas.openxmlformats.org/officeDocument/2006/relationships" xmlns:m="http://schemas.openxmlformats.org/officeDocument/2006/math" xmlns:v="urn:schemas-microsoft-com:vml" xmlns:wp14="http://schemas.microsoft.com/office/word/2010/wordprocessingDrawing" xmlns:wp="http://schemas.openxmlformats.org/drawingml/2006/wordprocessingDrawing" xmlns:w10="urn:schemas-microsoft-com:office:word" xmlns:w="http://schemas.openxmlformats.org/wordprocessingml/2006/main" xmlns:w14="http://schemas.microsoft.com/office/word/2010/wordml" xmlns:w15="http://schemas.microsoft.com/office/word/2012/wordml" xmlns:w16cex="http://schemas.microsoft.com/office/word/2018/wordml/cex" xmlns:w16cid="http://schemas.microsoft.com/office/word/2016/wordml/cid" xmlns:w16="http://schemas.microsoft.com/office/word/2018/wordml" xmlns:w16sdtdh="http://schemas.microsoft.com/office/word/2020/wordml/sdtdatahash" xmlns:w16se="http://schemas.microsoft.com/office/word/2015/wordml/symex" xmlns:wpg="http://schemas.microsoft.com/office/word/2010/wordprocessingGroup" xmlns:wpi="http://schemas.microsoft.com/office/word/2010/wordprocessingInk" xmlns:wne="http://schemas.microsoft.com/office/word/2006/wordml" xmlns:wps="http://schemas.microsoft.com/office/word/2010/wordprocessingShape" mc:Ignorable="w14 w15 w16se w16cid w16 w16cex w16sdtdh wp14">
+  <w:abstractNum w:abstractNumId="0" w15:restartNumberingAfterBreak="0">
+    <w:nsid w:val="6C5E30CA"/>
+    <w:multiLevelType w:val="hybridMultilevel"/>
+    <w:tmpl w:val="76286040"/>
+    <w:lvl w:ilvl="0" w:tplc="FA8434BC">
+      <w:start w:val="1"/>
+      <w:numFmt w:val="decimal"/>
+      <w:lvlText w:val="%1."/>
+      <w:lvlJc w:val="left"/>
+      <w:pPr>
+        <w:ind w:left="1080" w:hanging="360"/>
+      </w:pPr>
+      <w:rPr>
+        <w:rFonts w:hint="default"/>
+      </w:rPr>
+    </w:lvl>
+    <w:lvl w:ilvl="1" w:tplc="40090019" w:tentative="1">
+      <w:start w:val="1"/>
+      <w:numFmt w:val="lowerLetter"/>
+      <w:lvlText w:val="%2."/>
+      <w:lvlJc w:val="left"/>
+      <w:pPr>
+        <w:ind w:left="1800" w:hanging="360"/>
+      </w:pPr>
+    </w:lvl>
+    <w:lvl w:ilvl="2" w:tplc="4009001B" w:tentative="1">
+      <w:start w:val="1"/>
+      <w:numFmt w:val="lowerRoman"/>
+      <w:lvlText w:val="%3."/>
+      <w:lvlJc w:val="right"/>
+      <w:pPr>
+        <w:ind w:left="2520" w:hanging="180"/>
+      </w:pPr>
+    </w:lvl>
+    <w:lvl w:ilvl="3" w:tplc="4009000F" w:tentative="1">
+      <w:start w:val="1"/>
+      <w:numFmt w:val="decimal"/>
+      <w:lvlText w:val="%4."/>
+      <w:lvlJc w:val="left"/>
+      <w:pPr>
+        <w:ind w:left="3240" w:hanging="360"/>
+      </w:pPr>
+    </w:lvl>
+    <w:lvl w:ilvl="4" w:tplc="40090019" w:tentative="1">
+      <w:start w:val="1"/>
+      <w:numFmt w:val="lowerLetter"/>
+      <w:lvlText w:val="%5."/>
+      <w:lvlJc w:val="left"/>
+      <w:pPr>
+        <w:ind w:left="3960" w:hanging="360"/>
+      </w:pPr>
+    </w:lvl>
+    <w:lvl w:ilvl="5" w:tplc="4009001B" w:tentative="1">
+      <w:start w:val="1"/>
+      <w:numFmt w:val="lowerRoman"/>
+      <w:lvlText w:val="%6."/>
+      <w:lvlJc w:val="right"/>
+      <w:pPr>
+        <w:ind w:left="4680" w:hanging="180"/>
+      </w:pPr>
+    </w:lvl>
+    <w:lvl w:ilvl="6" w:tplc="4009000F" w:tentative="1">
+      <w:start w:val="1"/>
+      <w:numFmt w:val="decimal"/>
+      <w:lvlText w:val="%7."/>
+      <w:lvlJc w:val="left"/>
+      <w:pPr>
+        <w:ind w:left="5400" w:hanging="360"/>
+      </w:pPr>
+    </w:lvl>
+    <w:lvl w:ilvl="7" w:tplc="40090019" w:tentative="1">
+      <w:start w:val="1"/>
+      <w:numFmt w:val="lowerLetter"/>
+      <w:lvlText w:val="%8."/>
+      <w:lvlJc w:val="left"/>
+      <w:pPr>
+        <w:ind w:left="6120" w:hanging="360"/>
+      </w:pPr>
+    </w:lvl>
+    <w:lvl w:ilvl="8" w:tplc="4009001B" w:tentative="1">
+      <w:start w:val="1"/>
+      <w:numFmt w:val="lowerRoman"/>
+      <w:lvlText w:val="%9."/>
+      <w:lvlJc w:val="right"/>
+      <w:pPr>
+        <w:ind w:left="6840" w:hanging="180"/>
+      </w:pPr>
+    </w:lvl>
+  </w:abstractNum>
+  <w:num w:numId="1" w16cid:durableId="151258291">
+    <w:abstractNumId w:val="0"/>
+  </w:num>
+</w:numbering>
 </file>
 
 <file path=word/styles.xml><?xml version="1.0" encoding="utf-8"?>
@@ -1978,6 +3217,17 @@
       <w:bCs/>
     </w:rPr>
   </w:style>
+  <w:style w:type="paragraph" w:styleId="ListParagraph">
+    <w:name w:val="List Paragraph"/>
+    <w:basedOn w:val="Normal"/>
+    <w:uiPriority w:val="34"/>
+    <w:qFormat/>
+    <w:rsid w:val="00B565CB"/>
+    <w:pPr>
+      <w:ind w:left="720"/>
+      <w:contextualSpacing/>
+    </w:pPr>
+  </w:style>
 </w:styles>
 </file>
 

</xml_diff>